<commit_message>
Adding content to technology evaluation deliverable
</commit_message>
<xml_diff>
--- a/docs/documentation/architecture/Technology Evaluation Deliverable.docx
+++ b/docs/documentation/architecture/Technology Evaluation Deliverable.docx
@@ -51,6 +51,7 @@
     </w:p>
     <w:p>
       <w:pPr>
+        <w:jc w:val="both"/>
         <w:rPr>
           <w:lang w:val="en-US"/>
         </w:rPr>
@@ -90,6 +91,7 @@
     </w:p>
     <w:p>
       <w:pPr>
+        <w:jc w:val="both"/>
         <w:rPr>
           <w:lang w:val="en-US"/>
         </w:rPr>
@@ -192,7 +194,7 @@
         <w:rPr>
           <w:lang w:val="en-US"/>
         </w:rPr>
-        <w:t xml:space="preserve"> &amp; Apache </w:t>
+        <w:t xml:space="preserve"> &amp; </w:t>
       </w:r>
       <w:proofErr w:type="spellStart"/>
       <w:r>
@@ -205,6 +207,7 @@
     </w:p>
     <w:p>
       <w:pPr>
+        <w:jc w:val="both"/>
         <w:rPr>
           <w:lang w:val="en-US"/>
         </w:rPr>
@@ -402,6 +405,7 @@
     </w:p>
     <w:p>
       <w:pPr>
+        <w:jc w:val="both"/>
         <w:rPr>
           <w:lang w:val="en-US"/>
         </w:rPr>
@@ -438,7 +442,31 @@
         <w:rPr>
           <w:lang w:val="en-US"/>
         </w:rPr>
-        <w:t xml:space="preserve">. It adds new features to the search engine and abstracts away from the Java-only interface and covers the document parsing formerly done by external modules like </w:t>
+        <w:t>. It adds ne</w:t>
+      </w:r>
+      <w:r>
+        <w:rPr>
+          <w:lang w:val="en-US"/>
+        </w:rPr>
+        <w:t xml:space="preserve">w features to the search engine, </w:t>
+      </w:r>
+      <w:r>
+        <w:rPr>
+          <w:lang w:val="en-US"/>
+        </w:rPr>
+        <w:t>abstracts away from the Java-only interface</w:t>
+      </w:r>
+      <w:r>
+        <w:rPr>
+          <w:lang w:val="en-US"/>
+        </w:rPr>
+        <w:t xml:space="preserve"> </w:t>
+      </w:r>
+      <w:r>
+        <w:rPr>
+          <w:lang w:val="en-US"/>
+        </w:rPr>
+        <w:t xml:space="preserve">and covers the document parsing formerly done by external modules like </w:t>
       </w:r>
       <w:proofErr w:type="spellStart"/>
       <w:r>
@@ -506,29 +534,177 @@
         <w:rPr>
           <w:lang w:val="en-US"/>
         </w:rPr>
-        <w:t xml:space="preserve"> can even be used to index data stored in databases, as long as there is a JDBC driver for respective </w:t>
+        <w:t xml:space="preserve"> can even be used to index data stored in databases, as long as there is a JDBC driver for respective database.</w:t>
+      </w:r>
+      <w:r>
+        <w:rPr>
+          <w:lang w:val="en-US"/>
+        </w:rPr>
+        <w:t xml:space="preserve"> </w:t>
+      </w:r>
+      <w:r>
+        <w:rPr>
+          <w:lang w:val="en-US"/>
+        </w:rPr>
+        <w:t xml:space="preserve">Even though </w:t>
       </w:r>
       <w:proofErr w:type="spellStart"/>
-      <w:proofErr w:type="gramStart"/>
-      <w:r>
-        <w:rPr>
-          <w:lang w:val="en-US"/>
-        </w:rPr>
-        <w:t>database.Even</w:t>
+      <w:r>
+        <w:rPr>
+          <w:lang w:val="en-US"/>
+        </w:rPr>
+        <w:t>Solr</w:t>
       </w:r>
       <w:proofErr w:type="spellEnd"/>
-      <w:proofErr w:type="gramEnd"/>
-      <w:r>
-        <w:rPr>
-          <w:lang w:val="en-US"/>
-        </w:rPr>
-        <w:t xml:space="preserve"> though </w:t>
+      <w:r>
+        <w:rPr>
+          <w:lang w:val="en-US"/>
+        </w:rPr>
+        <w:t xml:space="preserve"> decreases the implementation </w:t>
+      </w:r>
+      <w:r>
+        <w:rPr>
+          <w:lang w:val="en-US"/>
+        </w:rPr>
+        <w:t xml:space="preserve">and testing </w:t>
+      </w:r>
+      <w:r>
+        <w:rPr>
+          <w:lang w:val="en-US"/>
+        </w:rPr>
+        <w:t xml:space="preserve">effort compared to a </w:t>
+      </w:r>
+      <w:r>
+        <w:rPr>
+          <w:lang w:val="en-US"/>
+        </w:rPr>
+        <w:t>bare</w:t>
+      </w:r>
+      <w:r>
+        <w:rPr>
+          <w:lang w:val="en-US"/>
+        </w:rPr>
+        <w:t xml:space="preserve"> </w:t>
       </w:r>
       <w:proofErr w:type="spellStart"/>
       <w:r>
         <w:rPr>
           <w:lang w:val="en-US"/>
         </w:rPr>
+        <w:t>Lucene</w:t>
+      </w:r>
+      <w:proofErr w:type="spellEnd"/>
+      <w:r>
+        <w:rPr>
+          <w:lang w:val="en-US"/>
+        </w:rPr>
+        <w:t xml:space="preserve"> solution, configuration effort increases a lot to make the new level of abstraction work.</w:t>
+      </w:r>
+    </w:p>
+    <w:p>
+      <w:pPr>
+        <w:rPr>
+          <w:lang w:val="en-US"/>
+        </w:rPr>
+      </w:pPr>
+      <w:r>
+        <w:rPr>
+          <w:lang w:val="en-US"/>
+        </w:rPr>
+        <w:br w:type="page"/>
+      </w:r>
+    </w:p>
+    <w:p>
+      <w:pPr>
+        <w:pStyle w:val="berschrift2"/>
+        <w:rPr>
+          <w:lang w:val="en-US"/>
+        </w:rPr>
+      </w:pPr>
+      <w:r>
+        <w:rPr>
+          <w:lang w:val="en-US"/>
+        </w:rPr>
+        <w:lastRenderedPageBreak/>
+        <w:t>Open Search Server</w:t>
+      </w:r>
+    </w:p>
+    <w:p>
+      <w:pPr>
+        <w:jc w:val="both"/>
+        <w:rPr>
+          <w:lang w:val="en-US"/>
+        </w:rPr>
+      </w:pPr>
+      <w:r>
+        <w:rPr>
+          <w:lang w:val="en-US"/>
+        </w:rPr>
+        <w:t xml:space="preserve">Open Search Server is a platform containing multiple heavy weight components used in combination with a search engine. Besides the search engine itself it contains a file parser comparable to </w:t>
+      </w:r>
+      <w:proofErr w:type="spellStart"/>
+      <w:r>
+        <w:rPr>
+          <w:lang w:val="en-US"/>
+        </w:rPr>
+        <w:t>Tika</w:t>
+      </w:r>
+      <w:proofErr w:type="spellEnd"/>
+      <w:r>
+        <w:rPr>
+          <w:lang w:val="en-US"/>
+        </w:rPr>
+        <w:t xml:space="preserve"> and multiple crawlers able to crawl various data sources like SAMBA drives, FTP servers, JDBC-enabled databases and web pages. </w:t>
+      </w:r>
+      <w:r>
+        <w:rPr>
+          <w:lang w:val="en-US"/>
+        </w:rPr>
+        <w:t xml:space="preserve">Open Search Server is a stand-alone solution delivered either with an </w:t>
+      </w:r>
+      <w:r>
+        <w:rPr>
+          <w:lang w:val="en-US"/>
+        </w:rPr>
+        <w:t>integrated</w:t>
+      </w:r>
+      <w:r>
+        <w:rPr>
+          <w:lang w:val="en-US"/>
+        </w:rPr>
+        <w:t xml:space="preserve"> web server or as a </w:t>
+      </w:r>
+      <w:r>
+        <w:rPr>
+          <w:lang w:val="en-US"/>
+        </w:rPr>
+        <w:t xml:space="preserve">WAR file to be embedded in a web container. </w:t>
+      </w:r>
+      <w:r>
+        <w:rPr>
+          <w:lang w:val="en-US"/>
+        </w:rPr>
+        <w:t xml:space="preserve">Internally Open Search Server uses </w:t>
+      </w:r>
+      <w:proofErr w:type="spellStart"/>
+      <w:r>
+        <w:rPr>
+          <w:lang w:val="en-US"/>
+        </w:rPr>
+        <w:t>Lucene</w:t>
+      </w:r>
+      <w:proofErr w:type="spellEnd"/>
+      <w:r>
+        <w:rPr>
+          <w:lang w:val="en-US"/>
+        </w:rPr>
+        <w:t xml:space="preserve">, just as </w:t>
+      </w:r>
+      <w:proofErr w:type="spellStart"/>
+      <w:r>
+        <w:rPr>
+          <w:lang w:val="en-US"/>
+        </w:rPr>
         <w:t>Solr</w:t>
       </w:r>
       <w:proofErr w:type="spellEnd"/>
@@ -536,7 +712,40 @@
         <w:rPr>
           <w:lang w:val="en-US"/>
         </w:rPr>
-        <w:t xml:space="preserve"> decreases the implementation effort compared to a pure </w:t>
+        <w:t xml:space="preserve"> does. Besides its REST interface which can handle XML- and JSON-based data, API wrapper are available for PHP, Ruby, Perl and C#. The biggest benefit of Open Search Server is the set of crawlers it offers. The business </w:t>
+      </w:r>
+      <w:r>
+        <w:rPr>
+          <w:lang w:val="en-US"/>
+        </w:rPr>
+        <w:t>logic does not have to handle explicit indexing of each uploaded document. Instead a crawler can be activated on the data storage (e.g. a dedicated directory). The crawler recognizes altered and newly added files and automatically executes the indexing. The downside of this convenience is the huge configuration effort for the crawlers and other components of open search server.</w:t>
+      </w:r>
+    </w:p>
+    <w:p>
+      <w:pPr>
+        <w:pStyle w:val="berschrift2"/>
+        <w:rPr>
+          <w:lang w:val="en-US"/>
+        </w:rPr>
+      </w:pPr>
+      <w:r>
+        <w:rPr>
+          <w:lang w:val="en-US"/>
+        </w:rPr>
+        <w:t>Elastic Search</w:t>
+      </w:r>
+    </w:p>
+    <w:p>
+      <w:pPr>
+        <w:rPr>
+          <w:lang w:val="en-US"/>
+        </w:rPr>
+      </w:pPr>
+      <w:r>
+        <w:rPr>
+          <w:lang w:val="en-US"/>
+        </w:rPr>
+        <w:t xml:space="preserve">Elastic Search is another open source platform built on top of </w:t>
       </w:r>
       <w:proofErr w:type="spellStart"/>
       <w:r>
@@ -550,10 +759,1227 @@
         <w:rPr>
           <w:lang w:val="en-US"/>
         </w:rPr>
-        <w:t xml:space="preserve"> solution, configuration effort increases a lot to make the new level of abstraction work.</w:t>
+        <w:t xml:space="preserve">. It comes as a stand-alone server with RESTful API for JSON-based data. It focuses on massively distributed data sources and optimizes for analytics performance. Therefore, its drivers do not fit the requirements of the knowledge base project. Features like data visualization are not relevant for this project and just like bare </w:t>
+      </w:r>
+      <w:proofErr w:type="spellStart"/>
+      <w:r>
+        <w:rPr>
+          <w:lang w:val="en-US"/>
+        </w:rPr>
+        <w:t>Lucene</w:t>
+      </w:r>
+      <w:proofErr w:type="spellEnd"/>
+      <w:r>
+        <w:rPr>
+          <w:lang w:val="en-US"/>
+        </w:rPr>
+        <w:t xml:space="preserve">, Elastic Search does require a parser module comparable to </w:t>
+      </w:r>
+      <w:proofErr w:type="spellStart"/>
+      <w:r>
+        <w:rPr>
+          <w:lang w:val="en-US"/>
+        </w:rPr>
+        <w:t>Tika</w:t>
+      </w:r>
+      <w:proofErr w:type="spellEnd"/>
+      <w:r>
+        <w:rPr>
+          <w:lang w:val="en-US"/>
+        </w:rPr>
+        <w:t xml:space="preserve"> in order to index content of files.</w:t>
+      </w:r>
+    </w:p>
+    <w:p>
+      <w:pPr>
+        <w:pStyle w:val="berschrift2"/>
+        <w:rPr>
+          <w:lang w:val="en-US"/>
+        </w:rPr>
+      </w:pPr>
+      <w:r>
+        <w:rPr>
+          <w:lang w:val="en-US"/>
+        </w:rPr>
+        <w:t>Comparison of Search Engines</w:t>
+      </w:r>
+    </w:p>
+    <w:p>
+      <w:pPr>
+        <w:rPr>
+          <w:lang w:val="en-US"/>
+        </w:rPr>
+      </w:pPr>
+      <w:r>
+        <w:rPr>
+          <w:lang w:val="en-US"/>
+        </w:rPr>
+        <w:t>The search engines introduced above are compared for their qualities respective to following attributes:</w:t>
+      </w:r>
+    </w:p>
+    <w:p>
+      <w:pPr>
+        <w:pStyle w:val="Listenabsatz"/>
+        <w:numPr>
+          <w:ilvl w:val="0"/>
+          <w:numId w:val="2"/>
+        </w:numPr>
+        <w:rPr>
+          <w:lang w:val="en-US"/>
+        </w:rPr>
+      </w:pPr>
+      <w:r>
+        <w:rPr>
+          <w:b/>
+          <w:lang w:val="en-US"/>
+        </w:rPr>
+        <w:t>Stand-alone:</w:t>
+      </w:r>
+      <w:r>
+        <w:rPr>
+          <w:lang w:val="en-US"/>
+        </w:rPr>
+        <w:tab/>
+        <w:t>Is the search engine capable of running on its own?</w:t>
+      </w:r>
+    </w:p>
+    <w:p>
+      <w:pPr>
+        <w:pStyle w:val="Listenabsatz"/>
+        <w:numPr>
+          <w:ilvl w:val="0"/>
+          <w:numId w:val="2"/>
+        </w:numPr>
+        <w:rPr>
+          <w:lang w:val="en-US"/>
+        </w:rPr>
+      </w:pPr>
+      <w:r>
+        <w:rPr>
+          <w:b/>
+          <w:lang w:val="en-US"/>
+        </w:rPr>
+        <w:t>Embeddable:</w:t>
+      </w:r>
+      <w:r>
+        <w:rPr>
+          <w:lang w:val="en-US"/>
+        </w:rPr>
+        <w:tab/>
+        <w:t>Is the search engine embeddable into another project?</w:t>
+      </w:r>
+    </w:p>
+    <w:p>
+      <w:pPr>
+        <w:pStyle w:val="Listenabsatz"/>
+        <w:numPr>
+          <w:ilvl w:val="0"/>
+          <w:numId w:val="2"/>
+        </w:numPr>
+        <w:rPr>
+          <w:lang w:val="en-US"/>
+        </w:rPr>
+      </w:pPr>
+      <w:r>
+        <w:rPr>
+          <w:b/>
+          <w:lang w:val="en-US"/>
+        </w:rPr>
+        <w:t>API:</w:t>
+      </w:r>
+      <w:r>
+        <w:rPr>
+          <w:lang w:val="en-US"/>
+        </w:rPr>
+        <w:tab/>
+      </w:r>
+      <w:r>
+        <w:rPr>
+          <w:lang w:val="en-US"/>
+        </w:rPr>
+        <w:tab/>
+        <w:t xml:space="preserve">How can other </w:t>
+      </w:r>
+      <w:proofErr w:type="spellStart"/>
+      <w:r>
+        <w:rPr>
+          <w:lang w:val="en-US"/>
+        </w:rPr>
+        <w:t>componentens</w:t>
+      </w:r>
+      <w:proofErr w:type="spellEnd"/>
+      <w:r>
+        <w:rPr>
+          <w:lang w:val="en-US"/>
+        </w:rPr>
+        <w:t xml:space="preserve"> communicate with the </w:t>
+      </w:r>
+      <w:proofErr w:type="spellStart"/>
+      <w:r>
+        <w:rPr>
+          <w:lang w:val="en-US"/>
+        </w:rPr>
+        <w:t>serach</w:t>
+      </w:r>
+      <w:proofErr w:type="spellEnd"/>
+      <w:r>
+        <w:rPr>
+          <w:lang w:val="en-US"/>
+        </w:rPr>
+        <w:t xml:space="preserve"> engine?</w:t>
+      </w:r>
+    </w:p>
+    <w:p>
+      <w:pPr>
+        <w:pStyle w:val="Listenabsatz"/>
+        <w:numPr>
+          <w:ilvl w:val="0"/>
+          <w:numId w:val="2"/>
+        </w:numPr>
+        <w:rPr>
+          <w:lang w:val="en-US"/>
+        </w:rPr>
+      </w:pPr>
+      <w:r>
+        <w:rPr>
+          <w:b/>
+          <w:lang w:val="en-US"/>
+        </w:rPr>
+        <w:t xml:space="preserve">Data </w:t>
+      </w:r>
+      <w:r>
+        <w:rPr>
+          <w:b/>
+          <w:lang w:val="en-US"/>
+        </w:rPr>
+        <w:t>Format:</w:t>
+      </w:r>
+      <w:r>
+        <w:rPr>
+          <w:lang w:val="en-US"/>
+        </w:rPr>
+        <w:tab/>
+        <w:t xml:space="preserve">Which data formats are accepted by the </w:t>
+      </w:r>
+      <w:proofErr w:type="spellStart"/>
+      <w:r>
+        <w:rPr>
+          <w:lang w:val="en-US"/>
+        </w:rPr>
+        <w:t>sreach</w:t>
+      </w:r>
+      <w:proofErr w:type="spellEnd"/>
+      <w:r>
+        <w:rPr>
+          <w:lang w:val="en-US"/>
+        </w:rPr>
+        <w:t xml:space="preserve"> engine?</w:t>
+      </w:r>
+    </w:p>
+    <w:p>
+      <w:pPr>
+        <w:pStyle w:val="Listenabsatz"/>
+        <w:numPr>
+          <w:ilvl w:val="0"/>
+          <w:numId w:val="2"/>
+        </w:numPr>
+        <w:rPr>
+          <w:lang w:val="en-US"/>
+        </w:rPr>
+      </w:pPr>
+      <w:r>
+        <w:rPr>
+          <w:b/>
+          <w:lang w:val="en-US"/>
+        </w:rPr>
+        <w:t>Data Source:</w:t>
+      </w:r>
+      <w:r>
+        <w:rPr>
+          <w:lang w:val="en-US"/>
+        </w:rPr>
+        <w:tab/>
+        <w:t>Which data sources does the search engine accept?</w:t>
+      </w:r>
+    </w:p>
+    <w:p>
+      <w:pPr>
+        <w:pStyle w:val="Listenabsatz"/>
+        <w:numPr>
+          <w:ilvl w:val="0"/>
+          <w:numId w:val="2"/>
+        </w:numPr>
+        <w:rPr>
+          <w:lang w:val="en-US"/>
+        </w:rPr>
+      </w:pPr>
+      <w:r>
+        <w:rPr>
+          <w:b/>
+          <w:lang w:val="en-US"/>
+        </w:rPr>
+        <w:t>License:</w:t>
+      </w:r>
+      <w:r>
+        <w:rPr>
+          <w:lang w:val="en-US"/>
+        </w:rPr>
+        <w:tab/>
+        <w:t>Under what license is the search engine?</w:t>
+      </w:r>
+    </w:p>
+    <w:p>
+      <w:pPr>
+        <w:rPr>
+          <w:lang w:val="en-US"/>
+        </w:rPr>
+      </w:pPr>
+      <w:r>
+        <w:rPr>
+          <w:lang w:val="en-US"/>
+        </w:rPr>
+        <w:br w:type="page"/>
+      </w:r>
+    </w:p>
+    <w:p>
+      <w:pPr>
+        <w:rPr>
+          <w:lang w:val="en-US"/>
+        </w:rPr>
+      </w:pPr>
+      <w:r>
+        <w:rPr>
+          <w:lang w:val="en-US"/>
+        </w:rPr>
+        <w:lastRenderedPageBreak/>
+        <w:t>The following table delineates the differences between evaluated search engines towards the attributes explained above:</w:t>
+      </w:r>
+    </w:p>
+    <w:tbl>
+      <w:tblPr>
+        <w:tblStyle w:val="EinfacheTabelle5"/>
+        <w:tblW w:w="0" w:type="auto"/>
+        <w:tblLook w:val="04A0" w:firstRow="1" w:lastRow="0" w:firstColumn="1" w:lastColumn="0" w:noHBand="0" w:noVBand="1"/>
+      </w:tblPr>
+      <w:tblGrid>
+        <w:gridCol w:w="1670"/>
+        <w:gridCol w:w="2121"/>
+        <w:gridCol w:w="1764"/>
+        <w:gridCol w:w="1760"/>
+        <w:gridCol w:w="1757"/>
+      </w:tblGrid>
+      <w:tr>
+        <w:trPr>
+          <w:cnfStyle w:val="100000000000" w:firstRow="1" w:lastRow="0" w:firstColumn="0" w:lastColumn="0" w:oddVBand="0" w:evenVBand="0" w:oddHBand="0" w:evenHBand="0" w:firstRowFirstColumn="0" w:firstRowLastColumn="0" w:lastRowFirstColumn="0" w:lastRowLastColumn="0"/>
+        </w:trPr>
+        <w:tc>
+          <w:tcPr>
+            <w:cnfStyle w:val="001000000100" w:firstRow="0" w:lastRow="0" w:firstColumn="1" w:lastColumn="0" w:oddVBand="0" w:evenVBand="0" w:oddHBand="0" w:evenHBand="0" w:firstRowFirstColumn="1" w:firstRowLastColumn="0" w:lastRowFirstColumn="0" w:lastRowLastColumn="0"/>
+            <w:tcW w:w="1680" w:type="dxa"/>
+          </w:tcPr>
+          <w:p>
+            <w:pPr>
+              <w:rPr>
+                <w:lang w:val="en-US"/>
+              </w:rPr>
+            </w:pPr>
+          </w:p>
+        </w:tc>
+        <w:tc>
+          <w:tcPr>
+            <w:tcW w:w="1814" w:type="dxa"/>
+          </w:tcPr>
+          <w:p>
+            <w:pPr>
+              <w:cnfStyle w:val="100000000000" w:firstRow="1" w:lastRow="0" w:firstColumn="0" w:lastColumn="0" w:oddVBand="0" w:evenVBand="0" w:oddHBand="0" w:evenHBand="0" w:firstRowFirstColumn="0" w:firstRowLastColumn="0" w:lastRowFirstColumn="0" w:lastRowLastColumn="0"/>
+              <w:rPr>
+                <w:b/>
+                <w:i w:val="0"/>
+                <w:lang w:val="en-US"/>
+              </w:rPr>
+            </w:pPr>
+            <w:r>
+              <w:rPr>
+                <w:b/>
+                <w:i w:val="0"/>
+                <w:lang w:val="en-US"/>
+              </w:rPr>
+              <w:t xml:space="preserve">Apache </w:t>
+            </w:r>
+            <w:proofErr w:type="spellStart"/>
+            <w:r>
+              <w:rPr>
+                <w:b/>
+                <w:i w:val="0"/>
+                <w:lang w:val="en-US"/>
+              </w:rPr>
+              <w:t>Lucene</w:t>
+            </w:r>
+            <w:proofErr w:type="spellEnd"/>
+            <w:r>
+              <w:rPr>
+                <w:b/>
+                <w:i w:val="0"/>
+                <w:lang w:val="en-US"/>
+              </w:rPr>
+              <w:t xml:space="preserve"> &amp; </w:t>
+            </w:r>
+            <w:proofErr w:type="spellStart"/>
+            <w:r>
+              <w:rPr>
+                <w:b/>
+                <w:i w:val="0"/>
+                <w:lang w:val="en-US"/>
+              </w:rPr>
+              <w:t>Tika</w:t>
+            </w:r>
+            <w:proofErr w:type="spellEnd"/>
+          </w:p>
+        </w:tc>
+        <w:tc>
+          <w:tcPr>
+            <w:tcW w:w="1814" w:type="dxa"/>
+          </w:tcPr>
+          <w:p>
+            <w:pPr>
+              <w:cnfStyle w:val="100000000000" w:firstRow="1" w:lastRow="0" w:firstColumn="0" w:lastColumn="0" w:oddVBand="0" w:evenVBand="0" w:oddHBand="0" w:evenHBand="0" w:firstRowFirstColumn="0" w:firstRowLastColumn="0" w:lastRowFirstColumn="0" w:lastRowLastColumn="0"/>
+              <w:rPr>
+                <w:b/>
+                <w:i w:val="0"/>
+                <w:lang w:val="en-US"/>
+              </w:rPr>
+            </w:pPr>
+            <w:r>
+              <w:rPr>
+                <w:b/>
+                <w:i w:val="0"/>
+                <w:lang w:val="en-US"/>
+              </w:rPr>
+              <w:t xml:space="preserve">Apache </w:t>
+            </w:r>
+            <w:proofErr w:type="spellStart"/>
+            <w:r>
+              <w:rPr>
+                <w:b/>
+                <w:i w:val="0"/>
+                <w:lang w:val="en-US"/>
+              </w:rPr>
+              <w:t>Solr</w:t>
+            </w:r>
+            <w:proofErr w:type="spellEnd"/>
+          </w:p>
+        </w:tc>
+        <w:tc>
+          <w:tcPr>
+            <w:tcW w:w="1814" w:type="dxa"/>
+          </w:tcPr>
+          <w:p>
+            <w:pPr>
+              <w:cnfStyle w:val="100000000000" w:firstRow="1" w:lastRow="0" w:firstColumn="0" w:lastColumn="0" w:oddVBand="0" w:evenVBand="0" w:oddHBand="0" w:evenHBand="0" w:firstRowFirstColumn="0" w:firstRowLastColumn="0" w:lastRowFirstColumn="0" w:lastRowLastColumn="0"/>
+              <w:rPr>
+                <w:b/>
+                <w:i w:val="0"/>
+                <w:lang w:val="en-US"/>
+              </w:rPr>
+            </w:pPr>
+            <w:r>
+              <w:rPr>
+                <w:b/>
+                <w:i w:val="0"/>
+                <w:lang w:val="en-US"/>
+              </w:rPr>
+              <w:t>Open Search Server</w:t>
+            </w:r>
+          </w:p>
+        </w:tc>
+        <w:tc>
+          <w:tcPr>
+            <w:tcW w:w="1814" w:type="dxa"/>
+          </w:tcPr>
+          <w:p>
+            <w:pPr>
+              <w:cnfStyle w:val="100000000000" w:firstRow="1" w:lastRow="0" w:firstColumn="0" w:lastColumn="0" w:oddVBand="0" w:evenVBand="0" w:oddHBand="0" w:evenHBand="0" w:firstRowFirstColumn="0" w:firstRowLastColumn="0" w:lastRowFirstColumn="0" w:lastRowLastColumn="0"/>
+              <w:rPr>
+                <w:b/>
+                <w:i w:val="0"/>
+                <w:lang w:val="en-US"/>
+              </w:rPr>
+            </w:pPr>
+            <w:r>
+              <w:rPr>
+                <w:b/>
+                <w:i w:val="0"/>
+                <w:lang w:val="en-US"/>
+              </w:rPr>
+              <w:t>Elastic Search</w:t>
+            </w:r>
+          </w:p>
+        </w:tc>
+      </w:tr>
+      <w:tr>
+        <w:trPr>
+          <w:cnfStyle w:val="000000100000" w:firstRow="0" w:lastRow="0" w:firstColumn="0" w:lastColumn="0" w:oddVBand="0" w:evenVBand="0" w:oddHBand="1" w:evenHBand="0" w:firstRowFirstColumn="0" w:firstRowLastColumn="0" w:lastRowFirstColumn="0" w:lastRowLastColumn="0"/>
+        </w:trPr>
+        <w:tc>
+          <w:tcPr>
+            <w:cnfStyle w:val="001000000000" w:firstRow="0" w:lastRow="0" w:firstColumn="1" w:lastColumn="0" w:oddVBand="0" w:evenVBand="0" w:oddHBand="0" w:evenHBand="0" w:firstRowFirstColumn="0" w:firstRowLastColumn="0" w:lastRowFirstColumn="0" w:lastRowLastColumn="0"/>
+            <w:tcW w:w="1680" w:type="dxa"/>
+          </w:tcPr>
+          <w:p>
+            <w:pPr>
+              <w:rPr>
+                <w:b/>
+                <w:i w:val="0"/>
+                <w:lang w:val="en-US"/>
+              </w:rPr>
+            </w:pPr>
+            <w:r>
+              <w:rPr>
+                <w:b/>
+                <w:i w:val="0"/>
+                <w:lang w:val="en-US"/>
+              </w:rPr>
+              <w:t>Stand-alone</w:t>
+            </w:r>
+          </w:p>
+        </w:tc>
+        <w:tc>
+          <w:tcPr>
+            <w:tcW w:w="1814" w:type="dxa"/>
+          </w:tcPr>
+          <w:p>
+            <w:pPr>
+              <w:cnfStyle w:val="000000100000" w:firstRow="0" w:lastRow="0" w:firstColumn="0" w:lastColumn="0" w:oddVBand="0" w:evenVBand="0" w:oddHBand="1" w:evenHBand="0" w:firstRowFirstColumn="0" w:firstRowLastColumn="0" w:lastRowFirstColumn="0" w:lastRowLastColumn="0"/>
+              <w:rPr>
+                <w:lang w:val="en-US"/>
+              </w:rPr>
+            </w:pPr>
+            <w:r>
+              <w:rPr>
+                <w:lang w:val="en-US"/>
+              </w:rPr>
+              <w:t>Yes</w:t>
+            </w:r>
+          </w:p>
+        </w:tc>
+        <w:tc>
+          <w:tcPr>
+            <w:tcW w:w="1814" w:type="dxa"/>
+          </w:tcPr>
+          <w:p>
+            <w:pPr>
+              <w:cnfStyle w:val="000000100000" w:firstRow="0" w:lastRow="0" w:firstColumn="0" w:lastColumn="0" w:oddVBand="0" w:evenVBand="0" w:oddHBand="1" w:evenHBand="0" w:firstRowFirstColumn="0" w:firstRowLastColumn="0" w:lastRowFirstColumn="0" w:lastRowLastColumn="0"/>
+              <w:rPr>
+                <w:lang w:val="en-US"/>
+              </w:rPr>
+            </w:pPr>
+            <w:r>
+              <w:rPr>
+                <w:lang w:val="en-US"/>
+              </w:rPr>
+              <w:t>Yes</w:t>
+            </w:r>
+          </w:p>
+        </w:tc>
+        <w:tc>
+          <w:tcPr>
+            <w:tcW w:w="1814" w:type="dxa"/>
+          </w:tcPr>
+          <w:p>
+            <w:pPr>
+              <w:cnfStyle w:val="000000100000" w:firstRow="0" w:lastRow="0" w:firstColumn="0" w:lastColumn="0" w:oddVBand="0" w:evenVBand="0" w:oddHBand="1" w:evenHBand="0" w:firstRowFirstColumn="0" w:firstRowLastColumn="0" w:lastRowFirstColumn="0" w:lastRowLastColumn="0"/>
+              <w:rPr>
+                <w:lang w:val="en-US"/>
+              </w:rPr>
+            </w:pPr>
+            <w:r>
+              <w:rPr>
+                <w:lang w:val="en-US"/>
+              </w:rPr>
+              <w:t>Yes</w:t>
+            </w:r>
+          </w:p>
+        </w:tc>
+        <w:tc>
+          <w:tcPr>
+            <w:tcW w:w="1814" w:type="dxa"/>
+          </w:tcPr>
+          <w:p>
+            <w:pPr>
+              <w:cnfStyle w:val="000000100000" w:firstRow="0" w:lastRow="0" w:firstColumn="0" w:lastColumn="0" w:oddVBand="0" w:evenVBand="0" w:oddHBand="1" w:evenHBand="0" w:firstRowFirstColumn="0" w:firstRowLastColumn="0" w:lastRowFirstColumn="0" w:lastRowLastColumn="0"/>
+              <w:rPr>
+                <w:lang w:val="en-US"/>
+              </w:rPr>
+            </w:pPr>
+            <w:r>
+              <w:rPr>
+                <w:lang w:val="en-US"/>
+              </w:rPr>
+              <w:t>Yes</w:t>
+            </w:r>
+          </w:p>
+        </w:tc>
+      </w:tr>
+      <w:tr>
+        <w:tc>
+          <w:tcPr>
+            <w:cnfStyle w:val="001000000000" w:firstRow="0" w:lastRow="0" w:firstColumn="1" w:lastColumn="0" w:oddVBand="0" w:evenVBand="0" w:oddHBand="0" w:evenHBand="0" w:firstRowFirstColumn="0" w:firstRowLastColumn="0" w:lastRowFirstColumn="0" w:lastRowLastColumn="0"/>
+            <w:tcW w:w="1680" w:type="dxa"/>
+          </w:tcPr>
+          <w:p>
+            <w:pPr>
+              <w:rPr>
+                <w:b/>
+                <w:i w:val="0"/>
+                <w:lang w:val="en-US"/>
+              </w:rPr>
+            </w:pPr>
+            <w:r>
+              <w:rPr>
+                <w:b/>
+                <w:i w:val="0"/>
+                <w:lang w:val="en-US"/>
+              </w:rPr>
+              <w:t>Embeddable</w:t>
+            </w:r>
+          </w:p>
+        </w:tc>
+        <w:tc>
+          <w:tcPr>
+            <w:tcW w:w="1814" w:type="dxa"/>
+          </w:tcPr>
+          <w:p>
+            <w:pPr>
+              <w:cnfStyle w:val="000000000000" w:firstRow="0" w:lastRow="0" w:firstColumn="0" w:lastColumn="0" w:oddVBand="0" w:evenVBand="0" w:oddHBand="0" w:evenHBand="0" w:firstRowFirstColumn="0" w:firstRowLastColumn="0" w:lastRowFirstColumn="0" w:lastRowLastColumn="0"/>
+              <w:rPr>
+                <w:lang w:val="en-US"/>
+              </w:rPr>
+            </w:pPr>
+            <w:r>
+              <w:rPr>
+                <w:lang w:val="en-US"/>
+              </w:rPr>
+              <w:t>Yes</w:t>
+            </w:r>
+          </w:p>
+        </w:tc>
+        <w:tc>
+          <w:tcPr>
+            <w:tcW w:w="1814" w:type="dxa"/>
+          </w:tcPr>
+          <w:p>
+            <w:pPr>
+              <w:cnfStyle w:val="000000000000" w:firstRow="0" w:lastRow="0" w:firstColumn="0" w:lastColumn="0" w:oddVBand="0" w:evenVBand="0" w:oddHBand="0" w:evenHBand="0" w:firstRowFirstColumn="0" w:firstRowLastColumn="0" w:lastRowFirstColumn="0" w:lastRowLastColumn="0"/>
+              <w:rPr>
+                <w:lang w:val="en-US"/>
+              </w:rPr>
+            </w:pPr>
+            <w:r>
+              <w:rPr>
+                <w:lang w:val="en-US"/>
+              </w:rPr>
+              <w:t>Yes</w:t>
+            </w:r>
+          </w:p>
+        </w:tc>
+        <w:tc>
+          <w:tcPr>
+            <w:tcW w:w="1814" w:type="dxa"/>
+          </w:tcPr>
+          <w:p>
+            <w:pPr>
+              <w:cnfStyle w:val="000000000000" w:firstRow="0" w:lastRow="0" w:firstColumn="0" w:lastColumn="0" w:oddVBand="0" w:evenVBand="0" w:oddHBand="0" w:evenHBand="0" w:firstRowFirstColumn="0" w:firstRowLastColumn="0" w:lastRowFirstColumn="0" w:lastRowLastColumn="0"/>
+              <w:rPr>
+                <w:lang w:val="en-US"/>
+              </w:rPr>
+            </w:pPr>
+            <w:r>
+              <w:rPr>
+                <w:lang w:val="en-US"/>
+              </w:rPr>
+              <w:t>(WAR File)</w:t>
+            </w:r>
+          </w:p>
+        </w:tc>
+        <w:tc>
+          <w:tcPr>
+            <w:tcW w:w="1814" w:type="dxa"/>
+          </w:tcPr>
+          <w:p>
+            <w:pPr>
+              <w:cnfStyle w:val="000000000000" w:firstRow="0" w:lastRow="0" w:firstColumn="0" w:lastColumn="0" w:oddVBand="0" w:evenVBand="0" w:oddHBand="0" w:evenHBand="0" w:firstRowFirstColumn="0" w:firstRowLastColumn="0" w:lastRowFirstColumn="0" w:lastRowLastColumn="0"/>
+              <w:rPr>
+                <w:lang w:val="en-US"/>
+              </w:rPr>
+            </w:pPr>
+            <w:r>
+              <w:rPr>
+                <w:lang w:val="en-US"/>
+              </w:rPr>
+              <w:t>No</w:t>
+            </w:r>
+          </w:p>
+        </w:tc>
+      </w:tr>
+      <w:tr>
+        <w:trPr>
+          <w:cnfStyle w:val="000000100000" w:firstRow="0" w:lastRow="0" w:firstColumn="0" w:lastColumn="0" w:oddVBand="0" w:evenVBand="0" w:oddHBand="1" w:evenHBand="0" w:firstRowFirstColumn="0" w:firstRowLastColumn="0" w:lastRowFirstColumn="0" w:lastRowLastColumn="0"/>
+        </w:trPr>
+        <w:tc>
+          <w:tcPr>
+            <w:cnfStyle w:val="001000000000" w:firstRow="0" w:lastRow="0" w:firstColumn="1" w:lastColumn="0" w:oddVBand="0" w:evenVBand="0" w:oddHBand="0" w:evenHBand="0" w:firstRowFirstColumn="0" w:firstRowLastColumn="0" w:lastRowFirstColumn="0" w:lastRowLastColumn="0"/>
+            <w:tcW w:w="1680" w:type="dxa"/>
+          </w:tcPr>
+          <w:p>
+            <w:pPr>
+              <w:rPr>
+                <w:b/>
+                <w:i w:val="0"/>
+                <w:lang w:val="en-US"/>
+              </w:rPr>
+            </w:pPr>
+            <w:r>
+              <w:rPr>
+                <w:b/>
+                <w:i w:val="0"/>
+                <w:lang w:val="en-US"/>
+              </w:rPr>
+              <w:t>API</w:t>
+            </w:r>
+          </w:p>
+        </w:tc>
+        <w:tc>
+          <w:tcPr>
+            <w:tcW w:w="1814" w:type="dxa"/>
+          </w:tcPr>
+          <w:p>
+            <w:pPr>
+              <w:cnfStyle w:val="000000100000" w:firstRow="0" w:lastRow="0" w:firstColumn="0" w:lastColumn="0" w:oddVBand="0" w:evenVBand="0" w:oddHBand="1" w:evenHBand="0" w:firstRowFirstColumn="0" w:firstRowLastColumn="0" w:lastRowFirstColumn="0" w:lastRowLastColumn="0"/>
+              <w:rPr>
+                <w:lang w:val="en-US"/>
+              </w:rPr>
+            </w:pPr>
+            <w:r>
+              <w:rPr>
+                <w:lang w:val="en-US"/>
+              </w:rPr>
+              <w:t>Native Java</w:t>
+            </w:r>
+          </w:p>
+        </w:tc>
+        <w:tc>
+          <w:tcPr>
+            <w:tcW w:w="1814" w:type="dxa"/>
+          </w:tcPr>
+          <w:p>
+            <w:pPr>
+              <w:cnfStyle w:val="000000100000" w:firstRow="0" w:lastRow="0" w:firstColumn="0" w:lastColumn="0" w:oddVBand="0" w:evenVBand="0" w:oddHBand="1" w:evenHBand="0" w:firstRowFirstColumn="0" w:firstRowLastColumn="0" w:lastRowFirstColumn="0" w:lastRowLastColumn="0"/>
+              <w:rPr>
+                <w:lang w:val="en-US"/>
+              </w:rPr>
+            </w:pPr>
+            <w:r>
+              <w:rPr>
+                <w:lang w:val="en-US"/>
+              </w:rPr>
+              <w:t>REST</w:t>
+            </w:r>
+            <w:r>
+              <w:rPr>
+                <w:lang w:val="en-US"/>
+              </w:rPr>
+              <w:t xml:space="preserve"> service and service wrapper for Java</w:t>
+            </w:r>
+          </w:p>
+        </w:tc>
+        <w:tc>
+          <w:tcPr>
+            <w:tcW w:w="1814" w:type="dxa"/>
+          </w:tcPr>
+          <w:p>
+            <w:pPr>
+              <w:cnfStyle w:val="000000100000" w:firstRow="0" w:lastRow="0" w:firstColumn="0" w:lastColumn="0" w:oddVBand="0" w:evenVBand="0" w:oddHBand="1" w:evenHBand="0" w:firstRowFirstColumn="0" w:firstRowLastColumn="0" w:lastRowFirstColumn="0" w:lastRowLastColumn="0"/>
+              <w:rPr>
+                <w:lang w:val="en-US"/>
+              </w:rPr>
+            </w:pPr>
+            <w:r>
+              <w:rPr>
+                <w:lang w:val="en-US"/>
+              </w:rPr>
+              <w:t>REST service and service wrapper for PHP, Ruby, Perl and C#</w:t>
+            </w:r>
+          </w:p>
+        </w:tc>
+        <w:tc>
+          <w:tcPr>
+            <w:tcW w:w="1814" w:type="dxa"/>
+          </w:tcPr>
+          <w:p>
+            <w:pPr>
+              <w:cnfStyle w:val="000000100000" w:firstRow="0" w:lastRow="0" w:firstColumn="0" w:lastColumn="0" w:oddVBand="0" w:evenVBand="0" w:oddHBand="1" w:evenHBand="0" w:firstRowFirstColumn="0" w:firstRowLastColumn="0" w:lastRowFirstColumn="0" w:lastRowLastColumn="0"/>
+              <w:rPr>
+                <w:lang w:val="en-US"/>
+              </w:rPr>
+            </w:pPr>
+            <w:r>
+              <w:rPr>
+                <w:lang w:val="en-US"/>
+              </w:rPr>
+              <w:t>RESTful service</w:t>
+            </w:r>
+          </w:p>
+        </w:tc>
+      </w:tr>
+      <w:tr>
+        <w:tc>
+          <w:tcPr>
+            <w:cnfStyle w:val="001000000000" w:firstRow="0" w:lastRow="0" w:firstColumn="1" w:lastColumn="0" w:oddVBand="0" w:evenVBand="0" w:oddHBand="0" w:evenHBand="0" w:firstRowFirstColumn="0" w:firstRowLastColumn="0" w:lastRowFirstColumn="0" w:lastRowLastColumn="0"/>
+            <w:tcW w:w="1680" w:type="dxa"/>
+          </w:tcPr>
+          <w:p>
+            <w:pPr>
+              <w:rPr>
+                <w:b/>
+                <w:i w:val="0"/>
+                <w:lang w:val="en-US"/>
+              </w:rPr>
+            </w:pPr>
+            <w:r>
+              <w:rPr>
+                <w:b/>
+                <w:i w:val="0"/>
+                <w:lang w:val="en-US"/>
+              </w:rPr>
+              <w:t>Data Format</w:t>
+            </w:r>
+          </w:p>
+        </w:tc>
+        <w:tc>
+          <w:tcPr>
+            <w:tcW w:w="1814" w:type="dxa"/>
+          </w:tcPr>
+          <w:p>
+            <w:pPr>
+              <w:cnfStyle w:val="000000000000" w:firstRow="0" w:lastRow="0" w:firstColumn="0" w:lastColumn="0" w:oddVBand="0" w:evenVBand="0" w:oddHBand="0" w:evenHBand="0" w:firstRowFirstColumn="0" w:firstRowLastColumn="0" w:lastRowFirstColumn="0" w:lastRowLastColumn="0"/>
+              <w:rPr>
+                <w:lang w:val="en-US"/>
+              </w:rPr>
+            </w:pPr>
+            <w:proofErr w:type="spellStart"/>
+            <w:r>
+              <w:rPr>
+                <w:lang w:val="en-US"/>
+              </w:rPr>
+              <w:t>org.apache.lucene</w:t>
+            </w:r>
+            <w:proofErr w:type="spellEnd"/>
+            <w:r>
+              <w:rPr>
+                <w:lang w:val="en-US"/>
+              </w:rPr>
+              <w:t>.</w:t>
+            </w:r>
+            <w:r>
+              <w:rPr>
+                <w:lang w:val="en-US"/>
+              </w:rPr>
+              <w:br/>
+            </w:r>
+            <w:proofErr w:type="spellStart"/>
+            <w:r>
+              <w:rPr>
+                <w:lang w:val="en-US"/>
+              </w:rPr>
+              <w:t>document.Document</w:t>
+            </w:r>
+            <w:proofErr w:type="spellEnd"/>
+          </w:p>
+        </w:tc>
+        <w:tc>
+          <w:tcPr>
+            <w:tcW w:w="1814" w:type="dxa"/>
+          </w:tcPr>
+          <w:p>
+            <w:pPr>
+              <w:cnfStyle w:val="000000000000" w:firstRow="0" w:lastRow="0" w:firstColumn="0" w:lastColumn="0" w:oddVBand="0" w:evenVBand="0" w:oddHBand="0" w:evenHBand="0" w:firstRowFirstColumn="0" w:firstRowLastColumn="0" w:lastRowFirstColumn="0" w:lastRowLastColumn="0"/>
+              <w:rPr>
+                <w:lang w:val="en-US"/>
+              </w:rPr>
+            </w:pPr>
+            <w:r>
+              <w:rPr>
+                <w:lang w:val="en-US"/>
+              </w:rPr>
+              <w:t xml:space="preserve">XML, </w:t>
+            </w:r>
+            <w:r>
+              <w:rPr>
+                <w:lang w:val="en-US"/>
+              </w:rPr>
+              <w:br/>
+              <w:t>JSON</w:t>
+            </w:r>
+          </w:p>
+        </w:tc>
+        <w:tc>
+          <w:tcPr>
+            <w:tcW w:w="1814" w:type="dxa"/>
+          </w:tcPr>
+          <w:p>
+            <w:pPr>
+              <w:cnfStyle w:val="000000000000" w:firstRow="0" w:lastRow="0" w:firstColumn="0" w:lastColumn="0" w:oddVBand="0" w:evenVBand="0" w:oddHBand="0" w:evenHBand="0" w:firstRowFirstColumn="0" w:firstRowLastColumn="0" w:lastRowFirstColumn="0" w:lastRowLastColumn="0"/>
+              <w:rPr>
+                <w:lang w:val="en-US"/>
+              </w:rPr>
+            </w:pPr>
+            <w:r>
+              <w:rPr>
+                <w:lang w:val="en-US"/>
+              </w:rPr>
+              <w:t>XML,</w:t>
+            </w:r>
+            <w:r>
+              <w:rPr>
+                <w:lang w:val="en-US"/>
+              </w:rPr>
+              <w:br/>
+              <w:t>JSON</w:t>
+            </w:r>
+          </w:p>
+        </w:tc>
+        <w:tc>
+          <w:tcPr>
+            <w:tcW w:w="1814" w:type="dxa"/>
+          </w:tcPr>
+          <w:p>
+            <w:pPr>
+              <w:cnfStyle w:val="000000000000" w:firstRow="0" w:lastRow="0" w:firstColumn="0" w:lastColumn="0" w:oddVBand="0" w:evenVBand="0" w:oddHBand="0" w:evenHBand="0" w:firstRowFirstColumn="0" w:firstRowLastColumn="0" w:lastRowFirstColumn="0" w:lastRowLastColumn="0"/>
+              <w:rPr>
+                <w:lang w:val="en-US"/>
+              </w:rPr>
+            </w:pPr>
+            <w:r>
+              <w:rPr>
+                <w:lang w:val="en-US"/>
+              </w:rPr>
+              <w:t>JSON</w:t>
+            </w:r>
+          </w:p>
+        </w:tc>
+      </w:tr>
+      <w:tr>
+        <w:trPr>
+          <w:cnfStyle w:val="000000100000" w:firstRow="0" w:lastRow="0" w:firstColumn="0" w:lastColumn="0" w:oddVBand="0" w:evenVBand="0" w:oddHBand="1" w:evenHBand="0" w:firstRowFirstColumn="0" w:firstRowLastColumn="0" w:lastRowFirstColumn="0" w:lastRowLastColumn="0"/>
+        </w:trPr>
+        <w:tc>
+          <w:tcPr>
+            <w:cnfStyle w:val="001000000000" w:firstRow="0" w:lastRow="0" w:firstColumn="1" w:lastColumn="0" w:oddVBand="0" w:evenVBand="0" w:oddHBand="0" w:evenHBand="0" w:firstRowFirstColumn="0" w:firstRowLastColumn="0" w:lastRowFirstColumn="0" w:lastRowLastColumn="0"/>
+            <w:tcW w:w="1680" w:type="dxa"/>
+          </w:tcPr>
+          <w:p>
+            <w:pPr>
+              <w:rPr>
+                <w:b/>
+                <w:i w:val="0"/>
+                <w:lang w:val="en-US"/>
+              </w:rPr>
+            </w:pPr>
+            <w:r>
+              <w:rPr>
+                <w:b/>
+                <w:i w:val="0"/>
+                <w:lang w:val="en-US"/>
+              </w:rPr>
+              <w:t>Data Source</w:t>
+            </w:r>
+          </w:p>
+        </w:tc>
+        <w:tc>
+          <w:tcPr>
+            <w:tcW w:w="1814" w:type="dxa"/>
+          </w:tcPr>
+          <w:p>
+            <w:pPr>
+              <w:cnfStyle w:val="000000100000" w:firstRow="0" w:lastRow="0" w:firstColumn="0" w:lastColumn="0" w:oddVBand="0" w:evenVBand="0" w:oddHBand="1" w:evenHBand="0" w:firstRowFirstColumn="0" w:firstRowLastColumn="0" w:lastRowFirstColumn="0" w:lastRowLastColumn="0"/>
+              <w:rPr>
+                <w:lang w:val="en-US"/>
+              </w:rPr>
+            </w:pPr>
+            <w:r>
+              <w:rPr>
+                <w:lang w:val="en-US"/>
+              </w:rPr>
+              <w:t>Explicit from within Java program</w:t>
+            </w:r>
+          </w:p>
+        </w:tc>
+        <w:tc>
+          <w:tcPr>
+            <w:tcW w:w="1814" w:type="dxa"/>
+          </w:tcPr>
+          <w:p>
+            <w:pPr>
+              <w:cnfStyle w:val="000000100000" w:firstRow="0" w:lastRow="0" w:firstColumn="0" w:lastColumn="0" w:oddVBand="0" w:evenVBand="0" w:oddHBand="1" w:evenHBand="0" w:firstRowFirstColumn="0" w:firstRowLastColumn="0" w:lastRowFirstColumn="0" w:lastRowLastColumn="0"/>
+              <w:rPr>
+                <w:lang w:val="en-US"/>
+              </w:rPr>
+            </w:pPr>
+            <w:r>
+              <w:rPr>
+                <w:lang w:val="en-US"/>
+              </w:rPr>
+              <w:t>Explicit over REST service or link to JDBC-enabled database</w:t>
+            </w:r>
+          </w:p>
+        </w:tc>
+        <w:tc>
+          <w:tcPr>
+            <w:tcW w:w="1814" w:type="dxa"/>
+          </w:tcPr>
+          <w:p>
+            <w:pPr>
+              <w:cnfStyle w:val="000000100000" w:firstRow="0" w:lastRow="0" w:firstColumn="0" w:lastColumn="0" w:oddVBand="0" w:evenVBand="0" w:oddHBand="1" w:evenHBand="0" w:firstRowFirstColumn="0" w:firstRowLastColumn="0" w:lastRowFirstColumn="0" w:lastRowLastColumn="0"/>
+              <w:rPr>
+                <w:lang w:val="en-US"/>
+              </w:rPr>
+            </w:pPr>
+            <w:r>
+              <w:rPr>
+                <w:lang w:val="en-US"/>
+              </w:rPr>
+              <w:t>Explicit over REST service and crawlers for JDBC, FTP, SAMBA, File System</w:t>
+            </w:r>
+          </w:p>
+        </w:tc>
+        <w:tc>
+          <w:tcPr>
+            <w:tcW w:w="1814" w:type="dxa"/>
+          </w:tcPr>
+          <w:p>
+            <w:pPr>
+              <w:cnfStyle w:val="000000100000" w:firstRow="0" w:lastRow="0" w:firstColumn="0" w:lastColumn="0" w:oddVBand="0" w:evenVBand="0" w:oddHBand="1" w:evenHBand="0" w:firstRowFirstColumn="0" w:firstRowLastColumn="0" w:lastRowFirstColumn="0" w:lastRowLastColumn="0"/>
+              <w:rPr>
+                <w:lang w:val="en-US"/>
+              </w:rPr>
+            </w:pPr>
+            <w:r>
+              <w:rPr>
+                <w:lang w:val="en-US"/>
+              </w:rPr>
+              <w:t>Explicit over RESTful service</w:t>
+            </w:r>
+          </w:p>
+        </w:tc>
+      </w:tr>
+      <w:tr>
+        <w:tc>
+          <w:tcPr>
+            <w:cnfStyle w:val="001000000000" w:firstRow="0" w:lastRow="0" w:firstColumn="1" w:lastColumn="0" w:oddVBand="0" w:evenVBand="0" w:oddHBand="0" w:evenHBand="0" w:firstRowFirstColumn="0" w:firstRowLastColumn="0" w:lastRowFirstColumn="0" w:lastRowLastColumn="0"/>
+            <w:tcW w:w="1680" w:type="dxa"/>
+          </w:tcPr>
+          <w:p>
+            <w:pPr>
+              <w:rPr>
+                <w:b/>
+                <w:i w:val="0"/>
+                <w:lang w:val="en-US"/>
+              </w:rPr>
+            </w:pPr>
+            <w:r>
+              <w:rPr>
+                <w:b/>
+                <w:i w:val="0"/>
+                <w:lang w:val="en-US"/>
+              </w:rPr>
+              <w:t>License</w:t>
+            </w:r>
+          </w:p>
+        </w:tc>
+        <w:tc>
+          <w:tcPr>
+            <w:tcW w:w="1814" w:type="dxa"/>
+          </w:tcPr>
+          <w:p>
+            <w:pPr>
+              <w:cnfStyle w:val="000000000000" w:firstRow="0" w:lastRow="0" w:firstColumn="0" w:lastColumn="0" w:oddVBand="0" w:evenVBand="0" w:oddHBand="0" w:evenHBand="0" w:firstRowFirstColumn="0" w:firstRowLastColumn="0" w:lastRowFirstColumn="0" w:lastRowLastColumn="0"/>
+              <w:rPr>
+                <w:lang w:val="en-US"/>
+              </w:rPr>
+            </w:pPr>
+            <w:r>
+              <w:rPr>
+                <w:lang w:val="en-US"/>
+              </w:rPr>
+              <w:t xml:space="preserve">Apache </w:t>
+            </w:r>
+            <w:r>
+              <w:rPr>
+                <w:lang w:val="en-US"/>
+              </w:rPr>
+              <w:br/>
+            </w:r>
+            <w:r>
+              <w:rPr>
+                <w:lang w:val="en-US"/>
+              </w:rPr>
+              <w:t>License 2</w:t>
+            </w:r>
+          </w:p>
+        </w:tc>
+        <w:tc>
+          <w:tcPr>
+            <w:tcW w:w="1814" w:type="dxa"/>
+          </w:tcPr>
+          <w:p>
+            <w:pPr>
+              <w:cnfStyle w:val="000000000000" w:firstRow="0" w:lastRow="0" w:firstColumn="0" w:lastColumn="0" w:oddVBand="0" w:evenVBand="0" w:oddHBand="0" w:evenHBand="0" w:firstRowFirstColumn="0" w:firstRowLastColumn="0" w:lastRowFirstColumn="0" w:lastRowLastColumn="0"/>
+              <w:rPr>
+                <w:lang w:val="en-US"/>
+              </w:rPr>
+            </w:pPr>
+            <w:r>
+              <w:rPr>
+                <w:lang w:val="en-US"/>
+              </w:rPr>
+              <w:t xml:space="preserve">Apache </w:t>
+            </w:r>
+            <w:r>
+              <w:rPr>
+                <w:lang w:val="en-US"/>
+              </w:rPr>
+              <w:br/>
+            </w:r>
+            <w:r>
+              <w:rPr>
+                <w:lang w:val="en-US"/>
+              </w:rPr>
+              <w:t>License 2</w:t>
+            </w:r>
+          </w:p>
+        </w:tc>
+        <w:tc>
+          <w:tcPr>
+            <w:tcW w:w="1814" w:type="dxa"/>
+          </w:tcPr>
+          <w:p>
+            <w:pPr>
+              <w:cnfStyle w:val="000000000000" w:firstRow="0" w:lastRow="0" w:firstColumn="0" w:lastColumn="0" w:oddVBand="0" w:evenVBand="0" w:oddHBand="0" w:evenHBand="0" w:firstRowFirstColumn="0" w:firstRowLastColumn="0" w:lastRowFirstColumn="0" w:lastRowLastColumn="0"/>
+              <w:rPr>
+                <w:lang w:val="en-US"/>
+              </w:rPr>
+            </w:pPr>
+            <w:r>
+              <w:rPr>
+                <w:lang w:val="en-US"/>
+              </w:rPr>
+              <w:t>GNU GPL 3</w:t>
+            </w:r>
+          </w:p>
+        </w:tc>
+        <w:tc>
+          <w:tcPr>
+            <w:tcW w:w="1814" w:type="dxa"/>
+          </w:tcPr>
+          <w:p>
+            <w:pPr>
+              <w:cnfStyle w:val="000000000000" w:firstRow="0" w:lastRow="0" w:firstColumn="0" w:lastColumn="0" w:oddVBand="0" w:evenVBand="0" w:oddHBand="0" w:evenHBand="0" w:firstRowFirstColumn="0" w:firstRowLastColumn="0" w:lastRowFirstColumn="0" w:lastRowLastColumn="0"/>
+              <w:rPr>
+                <w:lang w:val="en-US"/>
+              </w:rPr>
+            </w:pPr>
+            <w:r>
+              <w:rPr>
+                <w:lang w:val="en-US"/>
+              </w:rPr>
+              <w:t xml:space="preserve">Apache </w:t>
+            </w:r>
+            <w:r>
+              <w:rPr>
+                <w:lang w:val="en-US"/>
+              </w:rPr>
+              <w:br/>
+            </w:r>
+            <w:r>
+              <w:rPr>
+                <w:lang w:val="en-US"/>
+              </w:rPr>
+              <w:t>License 2</w:t>
+            </w:r>
+          </w:p>
+        </w:tc>
+      </w:tr>
+    </w:tbl>
+    <w:p>
+      <w:pPr>
+        <w:rPr>
+          <w:lang w:val="en-US"/>
+        </w:rPr>
+      </w:pPr>
+    </w:p>
+    <w:p>
+      <w:pPr>
+        <w:rPr>
+          <w:lang w:val="en-US"/>
+        </w:rPr>
+      </w:pPr>
+      <w:r>
+        <w:rPr>
+          <w:lang w:val="en-US"/>
+        </w:rPr>
+        <w:t xml:space="preserve">After comparison of search engines towards these attributes the Apache </w:t>
+      </w:r>
+      <w:proofErr w:type="spellStart"/>
+      <w:r>
+        <w:rPr>
+          <w:lang w:val="en-US"/>
+        </w:rPr>
+        <w:t>Lucene</w:t>
+      </w:r>
+      <w:proofErr w:type="spellEnd"/>
+      <w:r>
+        <w:rPr>
+          <w:lang w:val="en-US"/>
+        </w:rPr>
+        <w:t xml:space="preserve"> &amp; </w:t>
+      </w:r>
+      <w:proofErr w:type="spellStart"/>
+      <w:r>
+        <w:rPr>
+          <w:lang w:val="en-US"/>
+        </w:rPr>
+        <w:t>Tika</w:t>
+      </w:r>
+      <w:proofErr w:type="spellEnd"/>
+      <w:r>
+        <w:rPr>
+          <w:lang w:val="en-US"/>
+        </w:rPr>
+        <w:t xml:space="preserve"> approach is rated unsuitable for the knowledge base project. The effort which has to be put into the approach in terms of implementing and testing glue code is not justifiable. Also the Elastic Search approach is rated unsuitable, as its drivers and focus do not match with the goals of the knowledge base project. After this first decision </w:t>
       </w:r>
       <w:bookmarkStart w:id="0" w:name="_GoBack"/>
       <w:bookmarkEnd w:id="0"/>
+    </w:p>
+    <w:p>
+      <w:pPr>
+        <w:pStyle w:val="berschrift2"/>
+        <w:rPr>
+          <w:lang w:val="en-US"/>
+        </w:rPr>
+      </w:pPr>
+      <w:r>
+        <w:rPr>
+          <w:lang w:val="en-US"/>
+        </w:rPr>
+        <w:t>Decision</w:t>
+      </w:r>
+    </w:p>
+    <w:p>
+      <w:pPr>
+        <w:rPr>
+          <w:lang w:val="en-US"/>
+        </w:rPr>
+      </w:pPr>
     </w:p>
     <w:sectPr>
       <w:pgSz w:w="11906" w:h="16838"/>
@@ -680,8 +2106,124 @@
       </w:rPr>
     </w:lvl>
   </w:abstractNum>
+  <w:abstractNum w:abstractNumId="1" w15:restartNumberingAfterBreak="0">
+    <w:nsid w:val="460E5606"/>
+    <w:multiLevelType w:val="hybridMultilevel"/>
+    <w:tmpl w:val="C8526F46"/>
+    <w:lvl w:ilvl="0" w:tplc="04090001">
+      <w:start w:val="1"/>
+      <w:numFmt w:val="bullet"/>
+      <w:lvlText w:val=""/>
+      <w:lvlJc w:val="left"/>
+      <w:pPr>
+        <w:ind w:left="720" w:hanging="360"/>
+      </w:pPr>
+      <w:rPr>
+        <w:rFonts w:ascii="Symbol" w:hAnsi="Symbol" w:hint="default"/>
+      </w:rPr>
+    </w:lvl>
+    <w:lvl w:ilvl="1" w:tplc="04090003" w:tentative="1">
+      <w:start w:val="1"/>
+      <w:numFmt w:val="bullet"/>
+      <w:lvlText w:val="o"/>
+      <w:lvlJc w:val="left"/>
+      <w:pPr>
+        <w:ind w:left="1440" w:hanging="360"/>
+      </w:pPr>
+      <w:rPr>
+        <w:rFonts w:ascii="Courier New" w:hAnsi="Courier New" w:cs="Courier New" w:hint="default"/>
+      </w:rPr>
+    </w:lvl>
+    <w:lvl w:ilvl="2" w:tplc="04090005" w:tentative="1">
+      <w:start w:val="1"/>
+      <w:numFmt w:val="bullet"/>
+      <w:lvlText w:val=""/>
+      <w:lvlJc w:val="left"/>
+      <w:pPr>
+        <w:ind w:left="2160" w:hanging="360"/>
+      </w:pPr>
+      <w:rPr>
+        <w:rFonts w:ascii="Wingdings" w:hAnsi="Wingdings" w:hint="default"/>
+      </w:rPr>
+    </w:lvl>
+    <w:lvl w:ilvl="3" w:tplc="04090001" w:tentative="1">
+      <w:start w:val="1"/>
+      <w:numFmt w:val="bullet"/>
+      <w:lvlText w:val=""/>
+      <w:lvlJc w:val="left"/>
+      <w:pPr>
+        <w:ind w:left="2880" w:hanging="360"/>
+      </w:pPr>
+      <w:rPr>
+        <w:rFonts w:ascii="Symbol" w:hAnsi="Symbol" w:hint="default"/>
+      </w:rPr>
+    </w:lvl>
+    <w:lvl w:ilvl="4" w:tplc="04090003" w:tentative="1">
+      <w:start w:val="1"/>
+      <w:numFmt w:val="bullet"/>
+      <w:lvlText w:val="o"/>
+      <w:lvlJc w:val="left"/>
+      <w:pPr>
+        <w:ind w:left="3600" w:hanging="360"/>
+      </w:pPr>
+      <w:rPr>
+        <w:rFonts w:ascii="Courier New" w:hAnsi="Courier New" w:cs="Courier New" w:hint="default"/>
+      </w:rPr>
+    </w:lvl>
+    <w:lvl w:ilvl="5" w:tplc="04090005" w:tentative="1">
+      <w:start w:val="1"/>
+      <w:numFmt w:val="bullet"/>
+      <w:lvlText w:val=""/>
+      <w:lvlJc w:val="left"/>
+      <w:pPr>
+        <w:ind w:left="4320" w:hanging="360"/>
+      </w:pPr>
+      <w:rPr>
+        <w:rFonts w:ascii="Wingdings" w:hAnsi="Wingdings" w:hint="default"/>
+      </w:rPr>
+    </w:lvl>
+    <w:lvl w:ilvl="6" w:tplc="04090001" w:tentative="1">
+      <w:start w:val="1"/>
+      <w:numFmt w:val="bullet"/>
+      <w:lvlText w:val=""/>
+      <w:lvlJc w:val="left"/>
+      <w:pPr>
+        <w:ind w:left="5040" w:hanging="360"/>
+      </w:pPr>
+      <w:rPr>
+        <w:rFonts w:ascii="Symbol" w:hAnsi="Symbol" w:hint="default"/>
+      </w:rPr>
+    </w:lvl>
+    <w:lvl w:ilvl="7" w:tplc="04090003" w:tentative="1">
+      <w:start w:val="1"/>
+      <w:numFmt w:val="bullet"/>
+      <w:lvlText w:val="o"/>
+      <w:lvlJc w:val="left"/>
+      <w:pPr>
+        <w:ind w:left="5760" w:hanging="360"/>
+      </w:pPr>
+      <w:rPr>
+        <w:rFonts w:ascii="Courier New" w:hAnsi="Courier New" w:cs="Courier New" w:hint="default"/>
+      </w:rPr>
+    </w:lvl>
+    <w:lvl w:ilvl="8" w:tplc="04090005" w:tentative="1">
+      <w:start w:val="1"/>
+      <w:numFmt w:val="bullet"/>
+      <w:lvlText w:val=""/>
+      <w:lvlJc w:val="left"/>
+      <w:pPr>
+        <w:ind w:left="6480" w:hanging="360"/>
+      </w:pPr>
+      <w:rPr>
+        <w:rFonts w:ascii="Wingdings" w:hAnsi="Wingdings" w:hint="default"/>
+      </w:rPr>
+    </w:lvl>
+  </w:abstractNum>
   <w:num w:numId="1">
     <w:abstractNumId w:val="0"/>
+  </w:num>
+  <w:num w:numId="2">
+    <w:abstractNumId w:val="1"/>
   </w:num>
 </w:numbering>
 </file>
@@ -1221,6 +2763,145 @@
       <w:szCs w:val="26"/>
     </w:rPr>
   </w:style>
+  <w:style w:type="table" w:styleId="Tabellenraster">
+    <w:name w:val="Table Grid"/>
+    <w:basedOn w:val="NormaleTabelle"/>
+    <w:uiPriority w:val="39"/>
+    <w:rsid w:val="002B2F8F"/>
+    <w:pPr>
+      <w:spacing w:after="0" w:line="240" w:lineRule="auto"/>
+    </w:pPr>
+    <w:tblPr>
+      <w:tblBorders>
+        <w:top w:val="single" w:sz="4" w:space="0" w:color="auto"/>
+        <w:left w:val="single" w:sz="4" w:space="0" w:color="auto"/>
+        <w:bottom w:val="single" w:sz="4" w:space="0" w:color="auto"/>
+        <w:right w:val="single" w:sz="4" w:space="0" w:color="auto"/>
+        <w:insideH w:val="single" w:sz="4" w:space="0" w:color="auto"/>
+        <w:insideV w:val="single" w:sz="4" w:space="0" w:color="auto"/>
+      </w:tblBorders>
+    </w:tblPr>
+  </w:style>
+  <w:style w:type="table" w:styleId="EinfacheTabelle5">
+    <w:name w:val="Plain Table 5"/>
+    <w:basedOn w:val="NormaleTabelle"/>
+    <w:uiPriority w:val="45"/>
+    <w:rsid w:val="002B2F8F"/>
+    <w:pPr>
+      <w:spacing w:after="0" w:line="240" w:lineRule="auto"/>
+    </w:pPr>
+    <w:tblPr>
+      <w:tblStyleRowBandSize w:val="1"/>
+      <w:tblStyleColBandSize w:val="1"/>
+    </w:tblPr>
+    <w:tblStylePr w:type="firstRow">
+      <w:rPr>
+        <w:rFonts w:asciiTheme="majorHAnsi" w:eastAsiaTheme="majorEastAsia" w:hAnsiTheme="majorHAnsi" w:cstheme="majorBidi"/>
+        <w:i/>
+        <w:iCs/>
+        <w:sz w:val="26"/>
+      </w:rPr>
+      <w:tblPr/>
+      <w:tcPr>
+        <w:tcBorders>
+          <w:bottom w:val="single" w:sz="4" w:space="0" w:color="7F7F7F" w:themeColor="text1" w:themeTint="80"/>
+        </w:tcBorders>
+        <w:shd w:val="clear" w:color="auto" w:fill="FFFFFF" w:themeFill="background1"/>
+      </w:tcPr>
+    </w:tblStylePr>
+    <w:tblStylePr w:type="lastRow">
+      <w:rPr>
+        <w:rFonts w:asciiTheme="majorHAnsi" w:eastAsiaTheme="majorEastAsia" w:hAnsiTheme="majorHAnsi" w:cstheme="majorBidi"/>
+        <w:i/>
+        <w:iCs/>
+        <w:sz w:val="26"/>
+      </w:rPr>
+      <w:tblPr/>
+      <w:tcPr>
+        <w:tcBorders>
+          <w:top w:val="single" w:sz="4" w:space="0" w:color="7F7F7F" w:themeColor="text1" w:themeTint="80"/>
+        </w:tcBorders>
+        <w:shd w:val="clear" w:color="auto" w:fill="FFFFFF" w:themeFill="background1"/>
+      </w:tcPr>
+    </w:tblStylePr>
+    <w:tblStylePr w:type="firstCol">
+      <w:pPr>
+        <w:jc w:val="right"/>
+      </w:pPr>
+      <w:rPr>
+        <w:rFonts w:asciiTheme="majorHAnsi" w:eastAsiaTheme="majorEastAsia" w:hAnsiTheme="majorHAnsi" w:cstheme="majorBidi"/>
+        <w:i/>
+        <w:iCs/>
+        <w:sz w:val="26"/>
+      </w:rPr>
+      <w:tblPr/>
+      <w:tcPr>
+        <w:tcBorders>
+          <w:right w:val="single" w:sz="4" w:space="0" w:color="7F7F7F" w:themeColor="text1" w:themeTint="80"/>
+        </w:tcBorders>
+        <w:shd w:val="clear" w:color="auto" w:fill="FFFFFF" w:themeFill="background1"/>
+      </w:tcPr>
+    </w:tblStylePr>
+    <w:tblStylePr w:type="lastCol">
+      <w:rPr>
+        <w:rFonts w:asciiTheme="majorHAnsi" w:eastAsiaTheme="majorEastAsia" w:hAnsiTheme="majorHAnsi" w:cstheme="majorBidi"/>
+        <w:i/>
+        <w:iCs/>
+        <w:sz w:val="26"/>
+      </w:rPr>
+      <w:tblPr/>
+      <w:tcPr>
+        <w:tcBorders>
+          <w:left w:val="single" w:sz="4" w:space="0" w:color="7F7F7F" w:themeColor="text1" w:themeTint="80"/>
+        </w:tcBorders>
+        <w:shd w:val="clear" w:color="auto" w:fill="FFFFFF" w:themeFill="background1"/>
+      </w:tcPr>
+    </w:tblStylePr>
+    <w:tblStylePr w:type="band1Vert">
+      <w:tblPr/>
+      <w:tcPr>
+        <w:shd w:val="clear" w:color="auto" w:fill="F2F2F2" w:themeFill="background1" w:themeFillShade="F2"/>
+      </w:tcPr>
+    </w:tblStylePr>
+    <w:tblStylePr w:type="band1Horz">
+      <w:tblPr/>
+      <w:tcPr>
+        <w:shd w:val="clear" w:color="auto" w:fill="F2F2F2" w:themeFill="background1" w:themeFillShade="F2"/>
+      </w:tcPr>
+    </w:tblStylePr>
+    <w:tblStylePr w:type="neCell">
+      <w:tblPr/>
+      <w:tcPr>
+        <w:tcBorders>
+          <w:left w:val="nil"/>
+        </w:tcBorders>
+      </w:tcPr>
+    </w:tblStylePr>
+    <w:tblStylePr w:type="nwCell">
+      <w:tblPr/>
+      <w:tcPr>
+        <w:tcBorders>
+          <w:right w:val="nil"/>
+        </w:tcBorders>
+      </w:tcPr>
+    </w:tblStylePr>
+    <w:tblStylePr w:type="seCell">
+      <w:tblPr/>
+      <w:tcPr>
+        <w:tcBorders>
+          <w:left w:val="nil"/>
+        </w:tcBorders>
+      </w:tcPr>
+    </w:tblStylePr>
+    <w:tblStylePr w:type="swCell">
+      <w:tblPr/>
+      <w:tcPr>
+        <w:tcBorders>
+          <w:right w:val="nil"/>
+        </w:tcBorders>
+      </w:tcPr>
+    </w:tblStylePr>
+  </w:style>
 </w:styles>
 </file>
 

</xml_diff>